<commit_message>
Empezando con los controllers del modulo usuario
</commit_message>
<xml_diff>
--- a/Estructura.docx
+++ b/Estructura.docx
@@ -155,8 +155,6 @@
         </w:rPr>
         <w:t>MODULO ADMINISTRADOR (/administración)</w:t>
       </w:r>
-      <w:bookmarkStart w:id="0" w:name="_GoBack"/>
-      <w:bookmarkEnd w:id="0"/>
     </w:p>
     <w:p>
       <w:pPr>
@@ -188,14 +186,15 @@
         <w:rPr>
           <w:rFonts w:ascii="Arial" w:hAnsi="Arial" w:cs="Arial"/>
           <w:sz w:val="24"/>
-        </w:rPr>
-      </w:pPr>
-      <w:r>
-        <w:rPr>
-          <w:rFonts w:ascii="Arial" w:hAnsi="Arial" w:cs="Arial"/>
-          <w:sz w:val="24"/>
-        </w:rPr>
-        <w:t>CLIENTE</w:t>
+          <w:u w:val="single"/>
+        </w:rPr>
+      </w:pPr>
+      <w:r>
+        <w:rPr>
+          <w:rFonts w:ascii="Arial" w:hAnsi="Arial" w:cs="Arial"/>
+          <w:sz w:val="24"/>
+        </w:rPr>
+        <w:t>USUARIOS</w:t>
       </w:r>
     </w:p>
     <w:p>
@@ -210,15 +209,13 @@
           <w:sz w:val="24"/>
         </w:rPr>
       </w:pPr>
-      <w:proofErr w:type="spellStart"/>
-      <w:r>
-        <w:rPr>
-          <w:rFonts w:ascii="Arial" w:hAnsi="Arial" w:cs="Arial"/>
-          <w:sz w:val="24"/>
-        </w:rPr>
-        <w:t>id_usuario</w:t>
-      </w:r>
-      <w:proofErr w:type="spellEnd"/>
+      <w:r>
+        <w:rPr>
+          <w:rFonts w:ascii="Arial" w:hAnsi="Arial" w:cs="Arial"/>
+          <w:sz w:val="24"/>
+        </w:rPr>
+        <w:t>id</w:t>
+      </w:r>
     </w:p>
     <w:p>
       <w:pPr>
@@ -400,6 +397,26 @@
     </w:p>
     <w:p>
       <w:pPr>
+        <w:pStyle w:val="Prrafodelista"/>
+        <w:numPr>
+          <w:ilvl w:val="0"/>
+          <w:numId w:val="2"/>
+        </w:numPr>
+        <w:rPr>
+          <w:rFonts w:ascii="Arial" w:hAnsi="Arial" w:cs="Arial"/>
+          <w:sz w:val="24"/>
+        </w:rPr>
+      </w:pPr>
+      <w:r>
+        <w:rPr>
+          <w:rFonts w:ascii="Arial" w:hAnsi="Arial" w:cs="Arial"/>
+          <w:sz w:val="24"/>
+        </w:rPr>
+        <w:t>administrador(T/F)</w:t>
+      </w:r>
+    </w:p>
+    <w:p>
+      <w:pPr>
         <w:rPr>
           <w:rFonts w:ascii="Arial" w:hAnsi="Arial" w:cs="Arial"/>
           <w:sz w:val="24"/>
@@ -411,6 +428,13 @@
           <w:sz w:val="24"/>
         </w:rPr>
         <w:t>PEDIDO</w:t>
+      </w:r>
+      <w:r>
+        <w:rPr>
+          <w:rFonts w:ascii="Arial" w:hAnsi="Arial" w:cs="Arial"/>
+          <w:sz w:val="24"/>
+        </w:rPr>
+        <w:t>S</w:t>
       </w:r>
     </w:p>
     <w:p>
@@ -686,6 +710,13 @@
         </w:rPr>
         <w:t>PLATO</w:t>
       </w:r>
+      <w:r>
+        <w:rPr>
+          <w:rFonts w:ascii="Arial" w:hAnsi="Arial" w:cs="Arial"/>
+          <w:sz w:val="24"/>
+        </w:rPr>
+        <w:t>S</w:t>
+      </w:r>
     </w:p>
     <w:p>
       <w:pPr>
@@ -776,84 +807,14 @@
           <w:sz w:val="24"/>
         </w:rPr>
       </w:pPr>
-      <w:r>
-        <w:rPr>
-          <w:rFonts w:ascii="Arial" w:hAnsi="Arial" w:cs="Arial"/>
-          <w:sz w:val="24"/>
-        </w:rPr>
-        <w:t>ADMINISTRADOR</w:t>
-      </w:r>
-    </w:p>
-    <w:p>
-      <w:pPr>
-        <w:pStyle w:val="Prrafodelista"/>
-        <w:numPr>
-          <w:ilvl w:val="0"/>
-          <w:numId w:val="14"/>
-        </w:numPr>
-        <w:rPr>
-          <w:rFonts w:ascii="Arial" w:hAnsi="Arial" w:cs="Arial"/>
-          <w:sz w:val="24"/>
-        </w:rPr>
-      </w:pPr>
-      <w:proofErr w:type="spellStart"/>
-      <w:r>
-        <w:rPr>
-          <w:rFonts w:ascii="Arial" w:hAnsi="Arial" w:cs="Arial"/>
-          <w:sz w:val="24"/>
-        </w:rPr>
-        <w:t>nombre</w:t>
-      </w:r>
-      <w:r>
-        <w:rPr>
-          <w:rFonts w:ascii="Arial" w:hAnsi="Arial" w:cs="Arial"/>
-          <w:sz w:val="24"/>
-        </w:rPr>
-        <w:t>_completo</w:t>
-      </w:r>
-      <w:proofErr w:type="spellEnd"/>
-    </w:p>
-    <w:p>
-      <w:pPr>
-        <w:pStyle w:val="Prrafodelista"/>
-        <w:numPr>
-          <w:ilvl w:val="0"/>
-          <w:numId w:val="14"/>
-        </w:numPr>
-        <w:rPr>
-          <w:rFonts w:ascii="Arial" w:hAnsi="Arial" w:cs="Arial"/>
-          <w:sz w:val="24"/>
-        </w:rPr>
-      </w:pPr>
-      <w:r>
-        <w:rPr>
-          <w:rFonts w:ascii="Arial" w:hAnsi="Arial" w:cs="Arial"/>
-          <w:sz w:val="24"/>
-        </w:rPr>
-        <w:t>email</w:t>
-      </w:r>
-    </w:p>
-    <w:p>
-      <w:pPr>
-        <w:pStyle w:val="Prrafodelista"/>
-        <w:numPr>
-          <w:ilvl w:val="0"/>
-          <w:numId w:val="14"/>
-        </w:numPr>
-        <w:rPr>
-          <w:rFonts w:ascii="Arial" w:hAnsi="Arial" w:cs="Arial"/>
-          <w:sz w:val="24"/>
-        </w:rPr>
-      </w:pPr>
-      <w:proofErr w:type="spellStart"/>
-      <w:r>
-        <w:rPr>
-          <w:rFonts w:ascii="Arial" w:hAnsi="Arial" w:cs="Arial"/>
-          <w:sz w:val="24"/>
-        </w:rPr>
-        <w:t>password</w:t>
-      </w:r>
-      <w:proofErr w:type="spellEnd"/>
+    </w:p>
+    <w:p>
+      <w:pPr>
+        <w:rPr>
+          <w:rFonts w:ascii="Arial" w:hAnsi="Arial" w:cs="Arial"/>
+          <w:sz w:val="24"/>
+        </w:rPr>
+      </w:pPr>
     </w:p>
     <w:p>
       <w:pPr>
@@ -877,6 +838,7 @@
           <w:b/>
           <w:sz w:val="32"/>
         </w:rPr>
+        <w:lastRenderedPageBreak/>
         <w:t>ENDPOINTS</w:t>
       </w:r>
     </w:p>
@@ -892,8 +854,10 @@
           <w:rFonts w:ascii="Arial" w:hAnsi="Arial" w:cs="Arial"/>
           <w:sz w:val="28"/>
         </w:rPr>
-        <w:t>CLIENTE</w:t>
-      </w:r>
+        <w:t>USUARIO</w:t>
+      </w:r>
+      <w:bookmarkStart w:id="0" w:name="_GoBack"/>
+      <w:bookmarkEnd w:id="0"/>
     </w:p>
     <w:p>
       <w:pPr>
@@ -909,7 +873,23 @@
           <w:b/>
           <w:sz w:val="24"/>
         </w:rPr>
-        <w:t>Registro (/cliente/registro)</w:t>
+        <w:t>Registro (/</w:t>
+      </w:r>
+      <w:r>
+        <w:rPr>
+          <w:rFonts w:ascii="Arial" w:hAnsi="Arial" w:cs="Arial"/>
+          <w:b/>
+          <w:sz w:val="24"/>
+        </w:rPr>
+        <w:t>usuario</w:t>
+      </w:r>
+      <w:r>
+        <w:rPr>
+          <w:rFonts w:ascii="Arial" w:hAnsi="Arial" w:cs="Arial"/>
+          <w:b/>
+          <w:sz w:val="24"/>
+        </w:rPr>
+        <w:t>/registro)</w:t>
       </w:r>
     </w:p>
     <w:p>
@@ -1006,7 +986,23 @@
           <w:b/>
           <w:sz w:val="24"/>
         </w:rPr>
-        <w:t xml:space="preserve"> (/usuario/</w:t>
+        <w:t xml:space="preserve"> (/</w:t>
+      </w:r>
+      <w:r>
+        <w:rPr>
+          <w:rFonts w:ascii="Arial" w:hAnsi="Arial" w:cs="Arial"/>
+          <w:b/>
+          <w:sz w:val="24"/>
+        </w:rPr>
+        <w:t>usuario</w:t>
+      </w:r>
+      <w:r>
+        <w:rPr>
+          <w:rFonts w:ascii="Arial" w:hAnsi="Arial" w:cs="Arial"/>
+          <w:b/>
+          <w:sz w:val="24"/>
+        </w:rPr>
+        <w:t>/</w:t>
       </w:r>
       <w:proofErr w:type="spellStart"/>
       <w:r>
@@ -1677,6 +1673,7 @@
           <w:b/>
           <w:sz w:val="24"/>
         </w:rPr>
+        <w:lastRenderedPageBreak/>
         <w:t>Seguir pedido</w:t>
       </w:r>
       <w:r>

</xml_diff>